<commit_message>
Added time method to report generator
</commit_message>
<xml_diff>
--- a/Documents/User_Guide_Doc/UserGuide.docx
+++ b/Documents/User_Guide_Doc/UserGuide.docx
@@ -73,21 +73,7 @@
         <w:rPr>
           <w:rFonts w:ascii="Calibri" w:hAnsi="Calibri" w:cs="Calibri"/>
         </w:rPr>
-        <w:t xml:space="preserve">To run the </w:t>
-      </w:r>
-      <w:proofErr w:type="gramStart"/>
-      <w:r>
-        <w:rPr>
-          <w:rFonts w:ascii="Calibri" w:hAnsi="Calibri" w:cs="Calibri"/>
-        </w:rPr>
-        <w:t>application</w:t>
-      </w:r>
-      <w:proofErr w:type="gramEnd"/>
-      <w:r>
-        <w:rPr>
-          <w:rFonts w:ascii="Calibri" w:hAnsi="Calibri" w:cs="Calibri"/>
-        </w:rPr>
-        <w:t xml:space="preserve"> you need to plug the OBDII dongle into the OBD port in your car. Start your car and power up your Raspberry Pi</w:t>
+        <w:t>To run the application you need to plug the OBDII dongle into the OBD port in your car. Start your car and power up your Raspberry Pi</w:t>
       </w:r>
       <w:r>
         <w:rPr>
@@ -315,21 +301,7 @@
         <w:rPr>
           <w:rFonts w:ascii="Calibri" w:hAnsi="Calibri" w:cs="Calibri"/>
         </w:rPr>
-        <w:t xml:space="preserve">.  To run through an iOS </w:t>
-      </w:r>
-      <w:proofErr w:type="gramStart"/>
-      <w:r>
-        <w:rPr>
-          <w:rFonts w:ascii="Calibri" w:hAnsi="Calibri" w:cs="Calibri"/>
-        </w:rPr>
-        <w:t>emulator</w:t>
-      </w:r>
-      <w:proofErr w:type="gramEnd"/>
-      <w:r>
-        <w:rPr>
-          <w:rFonts w:ascii="Calibri" w:hAnsi="Calibri" w:cs="Calibri"/>
-        </w:rPr>
-        <w:t xml:space="preserve"> type the following command into your terminal</w:t>
+        <w:t>.  To run through an iOS emulator type the following command into your terminal</w:t>
       </w:r>
     </w:p>
     <w:p>
@@ -739,25 +711,28 @@
         </w:rPr>
         <w:t xml:space="preserve">and run:  </w:t>
       </w:r>
-      <w:r>
+    </w:p>
+    <w:p>
+      <w:pPr>
+        <w:pStyle w:val="ListParagraph"/>
         <w:rPr>
           <w:rStyle w:val="HTMLCode"/>
           <w:rFonts w:ascii="Courier New" w:hAnsi="Courier New" w:cs="Courier New"/>
           <w:szCs w:val="22"/>
           <w:highlight w:val="lightGray"/>
         </w:rPr>
-        <w:t>i</w:t>
-      </w:r>
-      <w:r>
+      </w:pPr>
+    </w:p>
+    <w:p>
+      <w:pPr>
+        <w:pStyle w:val="ListParagraph"/>
         <w:rPr>
           <w:rStyle w:val="HTMLCode"/>
           <w:rFonts w:ascii="Courier New" w:hAnsi="Courier New" w:cs="Courier New"/>
           <w:szCs w:val="22"/>
           <w:highlight w:val="lightGray"/>
         </w:rPr>
-        <w:t xml:space="preserve">onic </w:t>
-      </w:r>
-      <w:proofErr w:type="spellStart"/>
+      </w:pPr>
       <w:r>
         <w:rPr>
           <w:rStyle w:val="HTMLCode"/>
@@ -765,9 +740,8 @@
           <w:szCs w:val="22"/>
           <w:highlight w:val="lightGray"/>
         </w:rPr>
-        <w:t>cordova</w:t>
-      </w:r>
-      <w:proofErr w:type="spellEnd"/>
+        <w:t>i</w:t>
+      </w:r>
       <w:r>
         <w:rPr>
           <w:rStyle w:val="HTMLCode"/>
@@ -775,7 +749,7 @@
           <w:szCs w:val="22"/>
           <w:highlight w:val="lightGray"/>
         </w:rPr>
-        <w:t xml:space="preserve"> build </w:t>
+        <w:t xml:space="preserve">onic </w:t>
       </w:r>
       <w:proofErr w:type="spellStart"/>
       <w:r>
@@ -785,7 +759,7 @@
           <w:szCs w:val="22"/>
           <w:highlight w:val="lightGray"/>
         </w:rPr>
-        <w:t>ios</w:t>
+        <w:t>cordova</w:t>
       </w:r>
       <w:proofErr w:type="spellEnd"/>
       <w:r>
@@ -795,8 +769,58 @@
           <w:szCs w:val="22"/>
           <w:highlight w:val="lightGray"/>
         </w:rPr>
-        <w:t xml:space="preserve"> --prod</w:t>
-      </w:r>
+        <w:t xml:space="preserve"> build </w:t>
+      </w:r>
+      <w:proofErr w:type="spellStart"/>
+      <w:r>
+        <w:rPr>
+          <w:rStyle w:val="HTMLCode"/>
+          <w:rFonts w:ascii="Courier New" w:hAnsi="Courier New" w:cs="Courier New"/>
+          <w:szCs w:val="22"/>
+          <w:highlight w:val="lightGray"/>
+        </w:rPr>
+        <w:t>ios</w:t>
+      </w:r>
+      <w:proofErr w:type="spellEnd"/>
+      <w:r>
+        <w:rPr>
+          <w:rStyle w:val="HTMLCode"/>
+          <w:rFonts w:ascii="Courier New" w:hAnsi="Courier New" w:cs="Courier New"/>
+          <w:szCs w:val="22"/>
+          <w:highlight w:val="lightGray"/>
+        </w:rPr>
+        <w:t xml:space="preserve"> </w:t>
+      </w:r>
+      <w:r>
+        <w:rPr>
+          <w:rStyle w:val="HTMLCode"/>
+          <w:rFonts w:ascii="Courier New" w:hAnsi="Courier New" w:cs="Courier New"/>
+          <w:szCs w:val="22"/>
+          <w:highlight w:val="lightGray"/>
+        </w:rPr>
+        <w:t>–</w:t>
+      </w:r>
+      <w:r>
+        <w:rPr>
+          <w:rStyle w:val="HTMLCode"/>
+          <w:rFonts w:ascii="Courier New" w:hAnsi="Courier New" w:cs="Courier New"/>
+          <w:szCs w:val="22"/>
+          <w:highlight w:val="lightGray"/>
+        </w:rPr>
+        <w:t>prod</w:t>
+      </w:r>
+    </w:p>
+    <w:p>
+      <w:pPr>
+        <w:pStyle w:val="ListParagraph"/>
+        <w:rPr>
+          <w:rFonts w:ascii="Courier New" w:hAnsi="Courier New" w:cs="Courier New"/>
+          <w:sz w:val="22"/>
+          <w:szCs w:val="22"/>
+        </w:rPr>
+      </w:pPr>
+      <w:bookmarkStart w:id="0" w:name="_GoBack"/>
+      <w:bookmarkEnd w:id="0"/>
     </w:p>
     <w:p>
       <w:pPr>
@@ -817,7 +841,7 @@
           <w:sz w:val="22"/>
           <w:szCs w:val="22"/>
         </w:rPr>
-        <w:t xml:space="preserve">In Xcode, open </w:t>
+        <w:t xml:space="preserve">In </w:t>
       </w:r>
       <w:proofErr w:type="spellStart"/>
       <w:r>
@@ -826,6 +850,24 @@
           <w:sz w:val="22"/>
           <w:szCs w:val="22"/>
         </w:rPr>
+        <w:t>Xcode</w:t>
+      </w:r>
+      <w:proofErr w:type="spellEnd"/>
+      <w:r>
+        <w:rPr>
+          <w:rFonts w:ascii="Calibri" w:hAnsi="Calibri" w:cs="Calibri"/>
+          <w:sz w:val="22"/>
+          <w:szCs w:val="22"/>
+        </w:rPr>
+        <w:t xml:space="preserve">, open </w:t>
+      </w:r>
+      <w:proofErr w:type="spellStart"/>
+      <w:r>
+        <w:rPr>
+          <w:rFonts w:ascii="Calibri" w:hAnsi="Calibri" w:cs="Calibri"/>
+          <w:sz w:val="22"/>
+          <w:szCs w:val="22"/>
+        </w:rPr>
         <w:t>obdii.xcodeproj</w:t>
       </w:r>
       <w:proofErr w:type="spellEnd"/>
@@ -861,18 +903,16 @@
           <w:sz w:val="22"/>
           <w:szCs w:val="22"/>
         </w:rPr>
-        <w:t>platforms/</w:t>
-      </w:r>
-      <w:proofErr w:type="spellStart"/>
+        <w:t>platforms/i</w:t>
+      </w:r>
       <w:r>
         <w:rPr>
           <w:rFonts w:ascii="Calibri" w:hAnsi="Calibri" w:cs="Calibri"/>
           <w:sz w:val="22"/>
           <w:szCs w:val="22"/>
         </w:rPr>
-        <w:t>ios</w:t>
-      </w:r>
-      <w:proofErr w:type="spellEnd"/>
+        <w:t>OS</w:t>
+      </w:r>
     </w:p>
     <w:p>
       <w:pPr>
@@ -1120,13 +1160,9 @@
         <w:pStyle w:val="Heading3"/>
       </w:pPr>
       <w:r>
-        <w:t>R</w:t>
-      </w:r>
-      <w:r>
-        <w:t>unning</w:t>
-      </w:r>
-    </w:p>
-    <w:p/>
+        <w:t>Running</w:t>
+      </w:r>
+    </w:p>
     <w:p>
       <w:pPr>
         <w:pStyle w:val="ListParagraph"/>
@@ -1167,6 +1203,67 @@
           <w:ilvl w:val="0"/>
           <w:numId w:val="36"/>
         </w:numPr>
+      </w:pPr>
+      <w:r>
+        <w:rPr>
+          <w:rFonts w:ascii="Calibri" w:hAnsi="Calibri"/>
+          <w:sz w:val="22"/>
+          <w:szCs w:val="22"/>
+        </w:rPr>
+        <w:t xml:space="preserve">Navigate to </w:t>
+      </w:r>
+      <w:proofErr w:type="spellStart"/>
+      <w:r>
+        <w:rPr>
+          <w:rFonts w:ascii="Calibri" w:hAnsi="Calibri"/>
+          <w:sz w:val="22"/>
+          <w:szCs w:val="22"/>
+        </w:rPr>
+        <w:t>ionicApp</w:t>
+      </w:r>
+      <w:proofErr w:type="spellEnd"/>
+      <w:r>
+        <w:rPr>
+          <w:rFonts w:ascii="Calibri" w:hAnsi="Calibri"/>
+          <w:sz w:val="22"/>
+          <w:szCs w:val="22"/>
+        </w:rPr>
+        <w:t xml:space="preserve"> folder </w:t>
+      </w:r>
+      <w:r>
+        <w:rPr>
+          <w:rFonts w:ascii="Calibri" w:hAnsi="Calibri"/>
+          <w:sz w:val="22"/>
+          <w:szCs w:val="22"/>
+        </w:rPr>
+        <w:t xml:space="preserve">in the command line </w:t>
+      </w:r>
+      <w:r>
+        <w:rPr>
+          <w:rFonts w:ascii="Calibri" w:hAnsi="Calibri"/>
+          <w:sz w:val="22"/>
+          <w:szCs w:val="22"/>
+        </w:rPr>
+        <w:t>and run</w:t>
+      </w:r>
+      <w:r>
+        <w:t xml:space="preserve"> </w:t>
+      </w:r>
+    </w:p>
+    <w:p>
+      <w:pPr>
+        <w:ind w:left="360"/>
+        <w:rPr>
+          <w:rStyle w:val="HTMLCode"/>
+          <w:rFonts w:ascii="Courier New" w:hAnsi="Courier New" w:cs="Courier New"/>
+          <w:szCs w:val="22"/>
+          <w:highlight w:val="lightGray"/>
+        </w:rPr>
+      </w:pPr>
+    </w:p>
+    <w:p>
+      <w:pPr>
+        <w:ind w:left="360"/>
         <w:rPr>
           <w:rStyle w:val="HTMLCode"/>
           <w:rFonts w:ascii="Times New Roman" w:hAnsi="Times New Roman"/>
@@ -1176,56 +1273,12 @@
       </w:pPr>
       <w:r>
         <w:rPr>
-          <w:rFonts w:ascii="Calibri" w:hAnsi="Calibri"/>
-          <w:sz w:val="22"/>
-          <w:szCs w:val="22"/>
-        </w:rPr>
-        <w:t xml:space="preserve">Navigate to </w:t>
-      </w:r>
-      <w:proofErr w:type="spellStart"/>
-      <w:r>
-        <w:rPr>
-          <w:rFonts w:ascii="Calibri" w:hAnsi="Calibri"/>
-          <w:sz w:val="22"/>
-          <w:szCs w:val="22"/>
-        </w:rPr>
-        <w:t>ionicApp</w:t>
-      </w:r>
-      <w:proofErr w:type="spellEnd"/>
-      <w:r>
-        <w:rPr>
-          <w:rFonts w:ascii="Calibri" w:hAnsi="Calibri"/>
-          <w:sz w:val="22"/>
-          <w:szCs w:val="22"/>
-        </w:rPr>
-        <w:t xml:space="preserve"> folder </w:t>
-      </w:r>
-      <w:r>
-        <w:rPr>
-          <w:rFonts w:ascii="Calibri" w:hAnsi="Calibri"/>
-          <w:sz w:val="22"/>
-          <w:szCs w:val="22"/>
-        </w:rPr>
-        <w:t xml:space="preserve">in the command line </w:t>
-      </w:r>
-      <w:r>
-        <w:rPr>
-          <w:rFonts w:ascii="Calibri" w:hAnsi="Calibri"/>
-          <w:sz w:val="22"/>
-          <w:szCs w:val="22"/>
-        </w:rPr>
-        <w:t>and run</w:t>
-      </w:r>
-      <w:r>
-        <w:t xml:space="preserve"> </w:t>
-      </w:r>
-      <w:r>
-        <w:rPr>
           <w:rStyle w:val="HTMLCode"/>
           <w:rFonts w:ascii="Courier New" w:hAnsi="Courier New" w:cs="Courier New"/>
           <w:szCs w:val="22"/>
           <w:highlight w:val="lightGray"/>
         </w:rPr>
+        <w:lastRenderedPageBreak/>
         <w:t xml:space="preserve">ionic </w:t>
       </w:r>
       <w:proofErr w:type="spellStart"/>
@@ -1304,8 +1357,6 @@
         </w:rPr>
         <w:t xml:space="preserve"> to the Android device and run it</w:t>
       </w:r>
-      <w:bookmarkStart w:id="0" w:name="_GoBack"/>
-      <w:bookmarkEnd w:id="0"/>
     </w:p>
     <w:p>
       <w:pPr>
@@ -3788,7 +3839,6 @@
     <w:link w:val="Heading3Char"/>
     <w:autoRedefine/>
     <w:uiPriority w:val="9"/>
-    <w:semiHidden/>
     <w:unhideWhenUsed/>
     <w:qFormat/>
     <w:rsid w:val="00B66857"/>

</xml_diff>